<commit_message>
Added all the pictures needed for the MVP to the 'TechnicalDocumentation.md'
</commit_message>
<xml_diff>
--- a/MVP/Technical Documentation/TD plan.docx
+++ b/MVP/Technical Documentation/TD plan.docx
@@ -618,6 +618,8 @@
         </w:rPr>
         <w:t>ReactJS</w:t>
       </w:r>
+      <w:bookmarkStart w:id="0" w:name="_GoBack"/>
+      <w:bookmarkEnd w:id="0"/>
     </w:p>
     <w:p>
       <w:pPr>
@@ -650,10 +652,7 @@
       </w:r>
       <w:proofErr w:type="gramEnd"/>
     </w:p>
-    <w:p>
-      <w:bookmarkStart w:id="0" w:name="_GoBack"/>
-      <w:bookmarkEnd w:id="0"/>
-    </w:p>
+    <w:p/>
     <w:sectPr>
       <w:pgSz w:w="11906" w:h="16838"/>
       <w:pgMar w:top="1440" w:right="1440" w:bottom="1440" w:left="1440" w:header="708" w:footer="708" w:gutter="0"/>
@@ -1246,6 +1245,7 @@
     <w:lsdException w:name="HTML Sample" w:semiHidden="1" w:unhideWhenUsed="1"/>
     <w:lsdException w:name="HTML Typewriter" w:semiHidden="1" w:unhideWhenUsed="1"/>
     <w:lsdException w:name="HTML Variable" w:semiHidden="1" w:unhideWhenUsed="1"/>
+    <w:lsdException w:name="Normal Table" w:semiHidden="1" w:unhideWhenUsed="1"/>
     <w:lsdException w:name="annotation subject" w:semiHidden="1" w:unhideWhenUsed="1"/>
     <w:lsdException w:name="No List" w:semiHidden="1" w:unhideWhenUsed="1"/>
     <w:lsdException w:name="Outline List 1" w:semiHidden="1" w:unhideWhenUsed="1"/>
@@ -1292,8 +1292,10 @@
     <w:lsdException w:name="Table Subtle 2" w:semiHidden="1" w:unhideWhenUsed="1"/>
     <w:lsdException w:name="Table Web 1" w:semiHidden="1" w:unhideWhenUsed="1"/>
     <w:lsdException w:name="Table Web 2" w:semiHidden="1" w:unhideWhenUsed="1"/>
+    <w:lsdException w:name="Table Web 3" w:semiHidden="1" w:unhideWhenUsed="1"/>
     <w:lsdException w:name="Balloon Text" w:semiHidden="1" w:unhideWhenUsed="1"/>
     <w:lsdException w:name="Table Grid" w:uiPriority="39"/>
+    <w:lsdException w:name="Table Theme" w:semiHidden="1" w:unhideWhenUsed="1"/>
     <w:lsdException w:name="Placeholder Text" w:semiHidden="1"/>
     <w:lsdException w:name="No Spacing" w:uiPriority="1" w:qFormat="1"/>
     <w:lsdException w:name="Light Shading" w:uiPriority="60"/>

</xml_diff>